<commit_message>
14 - le pipe asynchrone - theorie
</commit_message>
<xml_diff>
--- a/6_rxjs_meth_reactive_app-hotel-start/mes_notes.docx
+++ b/6_rxjs_meth_reactive_app-hotel-start/mes_notes.docx
@@ -426,75 +426,94 @@
         <w:fldChar w:fldCharType="end"/>
       </w:r>
     </w:p>
-    <w:p/>
     <w:p>
       <w:pPr>
+        <w:ind w:left="357"/>
+        <w:rPr>
+          <w:b/>
+          <w:bCs/>
+          <w:sz w:val="44"/>
+          <w:szCs w:val="44"/>
+        </w:rPr>
+      </w:pPr>
+    </w:p>
+    <w:p>
+      <w:pPr>
         <w:pStyle w:val="MonTitre1"/>
       </w:pPr>
-      <w:bookmarkStart w:id="0" w:name="_Toc100125387"/>
+      <w:r>
+        <w:t xml:space="preserve">Le pipe </w:t>
+      </w:r>
       <w:proofErr w:type="spellStart"/>
       <w:r>
-        <w:t>Tittre</w:t>
+        <w:t>async</w:t>
       </w:r>
       <w:proofErr w:type="spellEnd"/>
       <w:r>
-        <w:t xml:space="preserve"> 1</w:t>
+        <w:t xml:space="preserve"> (</w:t>
       </w:r>
-      <w:bookmarkEnd w:id="0"/>
+      <w:proofErr w:type="spellStart"/>
+      <w:r>
+        <w:t>monObservable</w:t>
+      </w:r>
+      <w:proofErr w:type="spellEnd"/>
+      <w:r>
+        <w:t xml:space="preserve"> | </w:t>
+      </w:r>
+      <w:proofErr w:type="spellStart"/>
+      <w:proofErr w:type="gramStart"/>
+      <w:r>
+        <w:t>async</w:t>
+      </w:r>
+      <w:proofErr w:type="spellEnd"/>
+      <w:r>
+        <w:t xml:space="preserve"> )</w:t>
+      </w:r>
+      <w:proofErr w:type="gramEnd"/>
     </w:p>
     <w:p>
-      <w:pPr>
-        <w:pStyle w:val="MonTitre2"/>
-      </w:pPr>
-      <w:bookmarkStart w:id="1" w:name="_Toc100125388"/>
       <w:r>
-        <w:t>Titre 2</w:t>
-      </w:r>
-      <w:bookmarkEnd w:id="1"/>
-    </w:p>
-    <w:p/>
-    <w:p>
-      <w:pPr>
-        <w:pStyle w:val="MonTitre2"/>
-      </w:pPr>
-      <w:bookmarkStart w:id="2" w:name="_Toc100125389"/>
-      <w:proofErr w:type="spellStart"/>
-      <w:r>
-        <w:t>Tittre</w:t>
-      </w:r>
-      <w:bookmarkEnd w:id="2"/>
-      <w:proofErr w:type="spellEnd"/>
-      <w:r>
-        <w:t xml:space="preserve"> </w:t>
+        <w:rPr>
+          <w:noProof/>
+        </w:rPr>
+        <w:drawing>
+          <wp:inline distT="0" distB="0" distL="0" distR="0" wp14:anchorId="66C47444" wp14:editId="1197FB9E">
+            <wp:extent cx="5760720" cy="3240405"/>
+            <wp:effectExtent l="0" t="0" r="0" b="0"/>
+            <wp:docPr id="1" name="Image 1"/>
+            <wp:cNvGraphicFramePr>
+              <a:graphicFrameLocks xmlns:a="http://schemas.openxmlformats.org/drawingml/2006/main" noChangeAspect="1"/>
+            </wp:cNvGraphicFramePr>
+            <a:graphic xmlns:a="http://schemas.openxmlformats.org/drawingml/2006/main">
+              <a:graphicData uri="http://schemas.openxmlformats.org/drawingml/2006/picture">
+                <pic:pic xmlns:pic="http://schemas.openxmlformats.org/drawingml/2006/picture">
+                  <pic:nvPicPr>
+                    <pic:cNvPr id="1" name=""/>
+                    <pic:cNvPicPr/>
+                  </pic:nvPicPr>
+                  <pic:blipFill>
+                    <a:blip r:embed="rId6"/>
+                    <a:stretch>
+                      <a:fillRect/>
+                    </a:stretch>
+                  </pic:blipFill>
+                  <pic:spPr>
+                    <a:xfrm>
+                      <a:off x="0" y="0"/>
+                      <a:ext cx="5760720" cy="3240405"/>
+                    </a:xfrm>
+                    <a:prstGeom prst="rect">
+                      <a:avLst/>
+                    </a:prstGeom>
+                  </pic:spPr>
+                </pic:pic>
+              </a:graphicData>
+            </a:graphic>
+          </wp:inline>
+        </w:drawing>
       </w:r>
     </w:p>
     <w:p/>
-    <w:p>
-      <w:pPr>
-        <w:pStyle w:val="MonTitre2"/>
-      </w:pPr>
-      <w:bookmarkStart w:id="3" w:name="_Toc100125390"/>
-      <w:r>
-        <w:t>Titre</w:t>
-      </w:r>
-      <w:bookmarkEnd w:id="3"/>
-    </w:p>
-    <w:p/>
-    <w:p>
-      <w:pPr>
-        <w:pStyle w:val="MonTitre1"/>
-      </w:pPr>
-      <w:bookmarkStart w:id="4" w:name="_Toc100125391"/>
-      <w:r>
-        <w:t>Titre</w:t>
-      </w:r>
-      <w:bookmarkEnd w:id="4"/>
-    </w:p>
-    <w:p>
-      <w:pPr>
-        <w:ind w:left="357"/>
-      </w:pPr>
-    </w:p>
     <w:p/>
     <w:sectPr>
       <w:pgSz w:w="11906" w:h="16838"/>

</xml_diff>

<commit_message>
3 - Intercepter les erreurs avec l'opérateur catchError()
</commit_message>
<xml_diff>
--- a/6_rxjs_meth_reactive_app-hotel-start/mes_notes.docx
+++ b/6_rxjs_meth_reactive_app-hotel-start/mes_notes.docx
@@ -10,7 +10,9 @@
           <w:tab w:val="right" w:leader="dot" w:pos="9062"/>
         </w:tabs>
         <w:rPr>
+          <w:rFonts w:eastAsiaTheme="minorEastAsia"/>
           <w:noProof/>
+          <w:lang w:eastAsia="fr-FR"/>
         </w:rPr>
       </w:pPr>
       <w:r>
@@ -22,7 +24,7 @@
       <w:r>
         <w:fldChar w:fldCharType="separate"/>
       </w:r>
-      <w:hyperlink w:anchor="_Toc100125387" w:history="1">
+      <w:hyperlink w:anchor="_Toc100155654" w:history="1">
         <w:r>
           <w:rPr>
             <w:rStyle w:val="Lienhypertexte"/>
@@ -32,7 +34,9 @@
         </w:r>
         <w:r>
           <w:rPr>
-            <w:noProof/>
+            <w:rFonts w:eastAsiaTheme="minorEastAsia"/>
+            <w:noProof/>
+            <w:lang w:eastAsia="fr-FR"/>
           </w:rPr>
           <w:tab/>
         </w:r>
@@ -41,7 +45,7 @@
             <w:rStyle w:val="Lienhypertexte"/>
             <w:noProof/>
           </w:rPr>
-          <w:t>Tittre 1</w:t>
+          <w:t>Le pipe async (monObservable | async )</w:t>
         </w:r>
         <w:r>
           <w:rPr>
@@ -62,253 +66,7 @@
             <w:noProof/>
             <w:webHidden/>
           </w:rPr>
-          <w:instrText xml:space="preserve"> PAGEREF _Toc100125387 \h </w:instrText>
-        </w:r>
-        <w:r>
-          <w:rPr>
-            <w:noProof/>
-            <w:webHidden/>
-          </w:rPr>
-        </w:r>
-        <w:r>
-          <w:rPr>
-            <w:noProof/>
-            <w:webHidden/>
-          </w:rPr>
-          <w:fldChar w:fldCharType="separate"/>
-        </w:r>
-        <w:r>
-          <w:rPr>
-            <w:noProof/>
-            <w:webHidden/>
-          </w:rPr>
-          <w:t>1</w:t>
-        </w:r>
-        <w:r>
-          <w:rPr>
-            <w:noProof/>
-            <w:webHidden/>
-          </w:rPr>
-          <w:fldChar w:fldCharType="end"/>
-        </w:r>
-      </w:hyperlink>
-    </w:p>
-    <w:p>
-      <w:pPr>
-        <w:pStyle w:val="TM2"/>
-        <w:tabs>
-          <w:tab w:val="left" w:pos="660"/>
-          <w:tab w:val="right" w:leader="dot" w:pos="9062"/>
-        </w:tabs>
-        <w:rPr>
-          <w:noProof/>
-        </w:rPr>
-      </w:pPr>
-      <w:hyperlink w:anchor="_Toc100125388" w:history="1">
-        <w:r>
-          <w:rPr>
-            <w:rStyle w:val="Lienhypertexte"/>
-            <w:noProof/>
-          </w:rPr>
-          <w:t>a.</w:t>
-        </w:r>
-        <w:r>
-          <w:rPr>
-            <w:noProof/>
-          </w:rPr>
-          <w:tab/>
-        </w:r>
-        <w:r>
-          <w:rPr>
-            <w:rStyle w:val="Lienhypertexte"/>
-            <w:noProof/>
-          </w:rPr>
-          <w:t>Titre 2</w:t>
-        </w:r>
-        <w:r>
-          <w:rPr>
-            <w:noProof/>
-            <w:webHidden/>
-          </w:rPr>
-          <w:tab/>
-        </w:r>
-        <w:r>
-          <w:rPr>
-            <w:noProof/>
-            <w:webHidden/>
-          </w:rPr>
-          <w:fldChar w:fldCharType="begin"/>
-        </w:r>
-        <w:r>
-          <w:rPr>
-            <w:noProof/>
-            <w:webHidden/>
-          </w:rPr>
-          <w:instrText xml:space="preserve"> PAGEREF _Toc100125388 \h </w:instrText>
-        </w:r>
-        <w:r>
-          <w:rPr>
-            <w:noProof/>
-            <w:webHidden/>
-          </w:rPr>
-        </w:r>
-        <w:r>
-          <w:rPr>
-            <w:noProof/>
-            <w:webHidden/>
-          </w:rPr>
-          <w:fldChar w:fldCharType="separate"/>
-        </w:r>
-        <w:r>
-          <w:rPr>
-            <w:noProof/>
-            <w:webHidden/>
-          </w:rPr>
-          <w:t>1</w:t>
-        </w:r>
-        <w:r>
-          <w:rPr>
-            <w:noProof/>
-            <w:webHidden/>
-          </w:rPr>
-          <w:fldChar w:fldCharType="end"/>
-        </w:r>
-      </w:hyperlink>
-    </w:p>
-    <w:p>
-      <w:pPr>
-        <w:pStyle w:val="TM2"/>
-        <w:tabs>
-          <w:tab w:val="left" w:pos="660"/>
-          <w:tab w:val="right" w:leader="dot" w:pos="9062"/>
-        </w:tabs>
-        <w:rPr>
-          <w:noProof/>
-        </w:rPr>
-      </w:pPr>
-      <w:hyperlink w:anchor="_Toc100125389" w:history="1">
-        <w:r>
-          <w:rPr>
-            <w:rStyle w:val="Lienhypertexte"/>
-            <w:noProof/>
-          </w:rPr>
-          <w:t>b.</w:t>
-        </w:r>
-        <w:r>
-          <w:rPr>
-            <w:noProof/>
-          </w:rPr>
-          <w:tab/>
-        </w:r>
-        <w:r>
-          <w:rPr>
-            <w:rStyle w:val="Lienhypertexte"/>
-            <w:noProof/>
-          </w:rPr>
-          <w:t>Tittre</w:t>
-        </w:r>
-        <w:r>
-          <w:rPr>
-            <w:noProof/>
-            <w:webHidden/>
-          </w:rPr>
-          <w:tab/>
-        </w:r>
-        <w:r>
-          <w:rPr>
-            <w:noProof/>
-            <w:webHidden/>
-          </w:rPr>
-          <w:fldChar w:fldCharType="begin"/>
-        </w:r>
-        <w:r>
-          <w:rPr>
-            <w:noProof/>
-            <w:webHidden/>
-          </w:rPr>
-          <w:instrText xml:space="preserve"> PAGEREF _Toc100125389 \h </w:instrText>
-        </w:r>
-        <w:r>
-          <w:rPr>
-            <w:noProof/>
-            <w:webHidden/>
-          </w:rPr>
-        </w:r>
-        <w:r>
-          <w:rPr>
-            <w:noProof/>
-            <w:webHidden/>
-          </w:rPr>
-          <w:fldChar w:fldCharType="separate"/>
-        </w:r>
-        <w:r>
-          <w:rPr>
-            <w:noProof/>
-            <w:webHidden/>
-          </w:rPr>
-          <w:t>1</w:t>
-        </w:r>
-        <w:r>
-          <w:rPr>
-            <w:noProof/>
-            <w:webHidden/>
-          </w:rPr>
-          <w:fldChar w:fldCharType="end"/>
-        </w:r>
-      </w:hyperlink>
-    </w:p>
-    <w:p>
-      <w:pPr>
-        <w:pStyle w:val="TM2"/>
-        <w:tabs>
-          <w:tab w:val="left" w:pos="660"/>
-          <w:tab w:val="right" w:leader="dot" w:pos="9062"/>
-        </w:tabs>
-        <w:rPr>
-          <w:noProof/>
-        </w:rPr>
-      </w:pPr>
-      <w:hyperlink w:anchor="_Toc100125390" w:history="1">
-        <w:r>
-          <w:rPr>
-            <w:rStyle w:val="Lienhypertexte"/>
-            <w:noProof/>
-          </w:rPr>
-          <w:t>c.</w:t>
-        </w:r>
-        <w:r>
-          <w:rPr>
-            <w:noProof/>
-          </w:rPr>
-          <w:tab/>
-        </w:r>
-        <w:r>
-          <w:rPr>
-            <w:rStyle w:val="Lienhypertexte"/>
-            <w:noProof/>
-          </w:rPr>
-          <w:t>Titre</w:t>
-        </w:r>
-        <w:r>
-          <w:rPr>
-            <w:noProof/>
-            <w:webHidden/>
-          </w:rPr>
-          <w:tab/>
-        </w:r>
-        <w:r>
-          <w:rPr>
-            <w:noProof/>
-            <w:webHidden/>
-          </w:rPr>
-          <w:fldChar w:fldCharType="begin"/>
-        </w:r>
-        <w:r>
-          <w:rPr>
-            <w:noProof/>
-            <w:webHidden/>
-          </w:rPr>
-          <w:instrText xml:space="preserve"> PAGEREF _Toc100125390 \h </w:instrText>
+          <w:instrText xml:space="preserve"> PAGEREF _Toc100155654 \h </w:instrText>
         </w:r>
         <w:r>
           <w:rPr>
@@ -347,10 +105,12 @@
           <w:tab w:val="right" w:leader="dot" w:pos="9062"/>
         </w:tabs>
         <w:rPr>
+          <w:rFonts w:eastAsiaTheme="minorEastAsia"/>
           <w:noProof/>
+          <w:lang w:eastAsia="fr-FR"/>
         </w:rPr>
       </w:pPr>
-      <w:hyperlink w:anchor="_Toc100125391" w:history="1">
+      <w:hyperlink w:anchor="_Toc100155655" w:history="1">
         <w:r>
           <w:rPr>
             <w:rStyle w:val="Lienhypertexte"/>
@@ -360,7 +120,9 @@
         </w:r>
         <w:r>
           <w:rPr>
-            <w:noProof/>
+            <w:rFonts w:eastAsiaTheme="minorEastAsia"/>
+            <w:noProof/>
+            <w:lang w:eastAsia="fr-FR"/>
           </w:rPr>
           <w:tab/>
         </w:r>
@@ -369,7 +131,7 @@
             <w:rStyle w:val="Lienhypertexte"/>
             <w:noProof/>
           </w:rPr>
-          <w:t>Titre</w:t>
+          <w:t>Le pipe async (partie 2)</w:t>
         </w:r>
         <w:r>
           <w:rPr>
@@ -390,7 +152,7 @@
             <w:noProof/>
             <w:webHidden/>
           </w:rPr>
-          <w:instrText xml:space="preserve"> PAGEREF _Toc100125391 \h </w:instrText>
+          <w:instrText xml:space="preserve"> PAGEREF _Toc100155655 \h </w:instrText>
         </w:r>
         <w:r>
           <w:rPr>
@@ -411,6 +173,92 @@
             <w:webHidden/>
           </w:rPr>
           <w:t>1</w:t>
+        </w:r>
+        <w:r>
+          <w:rPr>
+            <w:noProof/>
+            <w:webHidden/>
+          </w:rPr>
+          <w:fldChar w:fldCharType="end"/>
+        </w:r>
+      </w:hyperlink>
+    </w:p>
+    <w:p>
+      <w:pPr>
+        <w:pStyle w:val="TM1"/>
+        <w:tabs>
+          <w:tab w:val="left" w:pos="440"/>
+          <w:tab w:val="right" w:leader="dot" w:pos="9062"/>
+        </w:tabs>
+        <w:rPr>
+          <w:rFonts w:eastAsiaTheme="minorEastAsia"/>
+          <w:noProof/>
+          <w:lang w:eastAsia="fr-FR"/>
+        </w:rPr>
+      </w:pPr>
+      <w:hyperlink w:anchor="_Toc100155656" w:history="1">
+        <w:r>
+          <w:rPr>
+            <w:rStyle w:val="Lienhypertexte"/>
+            <w:noProof/>
+          </w:rPr>
+          <w:t>3.</w:t>
+        </w:r>
+        <w:r>
+          <w:rPr>
+            <w:rFonts w:eastAsiaTheme="minorEastAsia"/>
+            <w:noProof/>
+            <w:lang w:eastAsia="fr-FR"/>
+          </w:rPr>
+          <w:tab/>
+        </w:r>
+        <w:r>
+          <w:rPr>
+            <w:rStyle w:val="Lienhypertexte"/>
+            <w:noProof/>
+          </w:rPr>
+          <w:t>Intercepter les erreurs avec l'opérateur catchError()</w:t>
+        </w:r>
+        <w:r>
+          <w:rPr>
+            <w:noProof/>
+            <w:webHidden/>
+          </w:rPr>
+          <w:tab/>
+        </w:r>
+        <w:r>
+          <w:rPr>
+            <w:noProof/>
+            <w:webHidden/>
+          </w:rPr>
+          <w:fldChar w:fldCharType="begin"/>
+        </w:r>
+        <w:r>
+          <w:rPr>
+            <w:noProof/>
+            <w:webHidden/>
+          </w:rPr>
+          <w:instrText xml:space="preserve"> PAGEREF _Toc100155656 \h </w:instrText>
+        </w:r>
+        <w:r>
+          <w:rPr>
+            <w:noProof/>
+            <w:webHidden/>
+          </w:rPr>
+        </w:r>
+        <w:r>
+          <w:rPr>
+            <w:noProof/>
+            <w:webHidden/>
+          </w:rPr>
+          <w:fldChar w:fldCharType="separate"/>
+        </w:r>
+        <w:r>
+          <w:rPr>
+            <w:noProof/>
+            <w:webHidden/>
+          </w:rPr>
+          <w:t>2</w:t>
         </w:r>
         <w:r>
           <w:rPr>
@@ -441,6 +289,7 @@
       <w:pPr>
         <w:pStyle w:val="MonTitre1"/>
       </w:pPr>
+      <w:bookmarkStart w:id="0" w:name="_Toc100155654"/>
       <w:r>
         <w:t xml:space="preserve">Le pipe </w:t>
       </w:r>
@@ -469,6 +318,7 @@
       <w:r>
         <w:t xml:space="preserve"> )</w:t>
       </w:r>
+      <w:bookmarkEnd w:id="0"/>
       <w:proofErr w:type="gramEnd"/>
     </w:p>
     <w:p>
@@ -518,6 +368,7 @@
       <w:pPr>
         <w:pStyle w:val="MonTitre1"/>
       </w:pPr>
+      <w:bookmarkStart w:id="1" w:name="_Toc100155655"/>
       <w:r>
         <w:t xml:space="preserve">Le pipe </w:t>
       </w:r>
@@ -529,6 +380,7 @@
       <w:r>
         <w:t xml:space="preserve"> (partie 2)</w:t>
       </w:r>
+      <w:bookmarkEnd w:id="1"/>
     </w:p>
     <w:p/>
     <w:p>
@@ -574,6 +426,207 @@
         </w:drawing>
       </w:r>
     </w:p>
+    <w:p/>
+    <w:p>
+      <w:pPr>
+        <w:pStyle w:val="MonTitre1"/>
+      </w:pPr>
+      <w:bookmarkStart w:id="2" w:name="_Toc100155656"/>
+      <w:r>
+        <w:t xml:space="preserve">Intercepter les erreurs avec l'opérateur </w:t>
+      </w:r>
+      <w:proofErr w:type="spellStart"/>
+      <w:proofErr w:type="gramStart"/>
+      <w:r>
+        <w:t>catchError</w:t>
+      </w:r>
+      <w:proofErr w:type="spellEnd"/>
+      <w:r>
+        <w:t>(</w:t>
+      </w:r>
+      <w:proofErr w:type="gramEnd"/>
+      <w:r>
+        <w:t>)</w:t>
+      </w:r>
+      <w:bookmarkEnd w:id="2"/>
+    </w:p>
+    <w:p>
+      <w:r>
+        <w:rPr>
+          <w:noProof/>
+        </w:rPr>
+        <w:drawing>
+          <wp:inline distT="0" distB="0" distL="0" distR="0" wp14:anchorId="2BB2711D" wp14:editId="6AF1C8EA">
+            <wp:extent cx="5760720" cy="3240405"/>
+            <wp:effectExtent l="0" t="0" r="0" b="0"/>
+            <wp:docPr id="3" name="Image 3"/>
+            <wp:cNvGraphicFramePr>
+              <a:graphicFrameLocks xmlns:a="http://schemas.openxmlformats.org/drawingml/2006/main" noChangeAspect="1"/>
+            </wp:cNvGraphicFramePr>
+            <a:graphic xmlns:a="http://schemas.openxmlformats.org/drawingml/2006/main">
+              <a:graphicData uri="http://schemas.openxmlformats.org/drawingml/2006/picture">
+                <pic:pic xmlns:pic="http://schemas.openxmlformats.org/drawingml/2006/picture">
+                  <pic:nvPicPr>
+                    <pic:cNvPr id="1" name=""/>
+                    <pic:cNvPicPr/>
+                  </pic:nvPicPr>
+                  <pic:blipFill>
+                    <a:blip r:embed="rId8"/>
+                    <a:stretch>
+                      <a:fillRect/>
+                    </a:stretch>
+                  </pic:blipFill>
+                  <pic:spPr>
+                    <a:xfrm>
+                      <a:off x="0" y="0"/>
+                      <a:ext cx="5760720" cy="3240405"/>
+                    </a:xfrm>
+                    <a:prstGeom prst="rect">
+                      <a:avLst/>
+                    </a:prstGeom>
+                  </pic:spPr>
+                </pic:pic>
+              </a:graphicData>
+            </a:graphic>
+          </wp:inline>
+        </w:drawing>
+      </w:r>
+    </w:p>
+    <w:p/>
+    <w:p>
+      <w:r>
+        <w:rPr>
+          <w:noProof/>
+        </w:rPr>
+        <w:lastRenderedPageBreak/>
+        <w:drawing>
+          <wp:inline distT="0" distB="0" distL="0" distR="0" wp14:anchorId="1152884D" wp14:editId="5D7641DE">
+            <wp:extent cx="5760720" cy="3240405"/>
+            <wp:effectExtent l="0" t="0" r="0" b="0"/>
+            <wp:docPr id="4" name="Image 4"/>
+            <wp:cNvGraphicFramePr>
+              <a:graphicFrameLocks xmlns:a="http://schemas.openxmlformats.org/drawingml/2006/main" noChangeAspect="1"/>
+            </wp:cNvGraphicFramePr>
+            <a:graphic xmlns:a="http://schemas.openxmlformats.org/drawingml/2006/main">
+              <a:graphicData uri="http://schemas.openxmlformats.org/drawingml/2006/picture">
+                <pic:pic xmlns:pic="http://schemas.openxmlformats.org/drawingml/2006/picture">
+                  <pic:nvPicPr>
+                    <pic:cNvPr id="1" name=""/>
+                    <pic:cNvPicPr/>
+                  </pic:nvPicPr>
+                  <pic:blipFill>
+                    <a:blip r:embed="rId9"/>
+                    <a:stretch>
+                      <a:fillRect/>
+                    </a:stretch>
+                  </pic:blipFill>
+                  <pic:spPr>
+                    <a:xfrm>
+                      <a:off x="0" y="0"/>
+                      <a:ext cx="5760720" cy="3240405"/>
+                    </a:xfrm>
+                    <a:prstGeom prst="rect">
+                      <a:avLst/>
+                    </a:prstGeom>
+                  </pic:spPr>
+                </pic:pic>
+              </a:graphicData>
+            </a:graphic>
+          </wp:inline>
+        </w:drawing>
+      </w:r>
+    </w:p>
+    <w:p/>
+    <w:p>
+      <w:r>
+        <w:rPr>
+          <w:noProof/>
+        </w:rPr>
+        <w:drawing>
+          <wp:inline distT="0" distB="0" distL="0" distR="0" wp14:anchorId="42E3E9A0" wp14:editId="4C1259BC">
+            <wp:extent cx="5760720" cy="3240405"/>
+            <wp:effectExtent l="0" t="0" r="0" b="0"/>
+            <wp:docPr id="5" name="Image 5"/>
+            <wp:cNvGraphicFramePr>
+              <a:graphicFrameLocks xmlns:a="http://schemas.openxmlformats.org/drawingml/2006/main" noChangeAspect="1"/>
+            </wp:cNvGraphicFramePr>
+            <a:graphic xmlns:a="http://schemas.openxmlformats.org/drawingml/2006/main">
+              <a:graphicData uri="http://schemas.openxmlformats.org/drawingml/2006/picture">
+                <pic:pic xmlns:pic="http://schemas.openxmlformats.org/drawingml/2006/picture">
+                  <pic:nvPicPr>
+                    <pic:cNvPr id="1" name=""/>
+                    <pic:cNvPicPr/>
+                  </pic:nvPicPr>
+                  <pic:blipFill>
+                    <a:blip r:embed="rId10"/>
+                    <a:stretch>
+                      <a:fillRect/>
+                    </a:stretch>
+                  </pic:blipFill>
+                  <pic:spPr>
+                    <a:xfrm>
+                      <a:off x="0" y="0"/>
+                      <a:ext cx="5760720" cy="3240405"/>
+                    </a:xfrm>
+                    <a:prstGeom prst="rect">
+                      <a:avLst/>
+                    </a:prstGeom>
+                  </pic:spPr>
+                </pic:pic>
+              </a:graphicData>
+            </a:graphic>
+          </wp:inline>
+        </w:drawing>
+      </w:r>
+    </w:p>
+    <w:p>
+      <w:r>
+        <w:rPr>
+          <w:noProof/>
+        </w:rPr>
+        <w:lastRenderedPageBreak/>
+        <w:drawing>
+          <wp:inline distT="0" distB="0" distL="0" distR="0" wp14:anchorId="634C94AF" wp14:editId="661E031A">
+            <wp:extent cx="5760720" cy="3240405"/>
+            <wp:effectExtent l="0" t="0" r="0" b="0"/>
+            <wp:docPr id="6" name="Image 6"/>
+            <wp:cNvGraphicFramePr>
+              <a:graphicFrameLocks xmlns:a="http://schemas.openxmlformats.org/drawingml/2006/main" noChangeAspect="1"/>
+            </wp:cNvGraphicFramePr>
+            <a:graphic xmlns:a="http://schemas.openxmlformats.org/drawingml/2006/main">
+              <a:graphicData uri="http://schemas.openxmlformats.org/drawingml/2006/picture">
+                <pic:pic xmlns:pic="http://schemas.openxmlformats.org/drawingml/2006/picture">
+                  <pic:nvPicPr>
+                    <pic:cNvPr id="1" name=""/>
+                    <pic:cNvPicPr/>
+                  </pic:nvPicPr>
+                  <pic:blipFill>
+                    <a:blip r:embed="rId11"/>
+                    <a:stretch>
+                      <a:fillRect/>
+                    </a:stretch>
+                  </pic:blipFill>
+                  <pic:spPr>
+                    <a:xfrm>
+                      <a:off x="0" y="0"/>
+                      <a:ext cx="5760720" cy="3240405"/>
+                    </a:xfrm>
+                    <a:prstGeom prst="rect">
+                      <a:avLst/>
+                    </a:prstGeom>
+                  </pic:spPr>
+                </pic:pic>
+              </a:graphicData>
+            </a:graphic>
+          </wp:inline>
+        </w:drawing>
+      </w:r>
+    </w:p>
+    <w:p/>
+    <w:p/>
+    <w:p/>
+    <w:p/>
+    <w:p/>
     <w:p/>
     <w:p/>
     <w:p/>

</xml_diff>

<commit_message>
4.	throwError() et EMPTY pour gerer les erreurs - theorie
</commit_message>
<xml_diff>
--- a/6_rxjs_meth_reactive_app-hotel-start/mes_notes.docx
+++ b/6_rxjs_meth_reactive_app-hotel-start/mes_notes.docx
@@ -623,6 +623,75 @@
       </w:r>
     </w:p>
     <w:p/>
+    <w:p>
+      <w:pPr>
+        <w:pStyle w:val="MonTitre1"/>
+      </w:pPr>
+      <w:proofErr w:type="spellStart"/>
+      <w:proofErr w:type="gramStart"/>
+      <w:r>
+        <w:t>throwError</w:t>
+      </w:r>
+      <w:proofErr w:type="spellEnd"/>
+      <w:r>
+        <w:t>(</w:t>
+      </w:r>
+      <w:proofErr w:type="gramEnd"/>
+      <w:r>
+        <w:t xml:space="preserve">) et EMPTY pour </w:t>
+      </w:r>
+      <w:proofErr w:type="spellStart"/>
+      <w:r>
+        <w:t>gerer</w:t>
+      </w:r>
+      <w:proofErr w:type="spellEnd"/>
+      <w:r>
+        <w:t xml:space="preserve"> les erreurs</w:t>
+      </w:r>
+    </w:p>
+    <w:p/>
+    <w:p>
+      <w:r>
+        <w:rPr>
+          <w:noProof/>
+        </w:rPr>
+        <w:drawing>
+          <wp:inline distT="0" distB="0" distL="0" distR="0" wp14:anchorId="23F5D77A" wp14:editId="7108BF0A">
+            <wp:extent cx="5760720" cy="3240405"/>
+            <wp:effectExtent l="0" t="0" r="0" b="0"/>
+            <wp:docPr id="7" name="Image 7"/>
+            <wp:cNvGraphicFramePr>
+              <a:graphicFrameLocks xmlns:a="http://schemas.openxmlformats.org/drawingml/2006/main" noChangeAspect="1"/>
+            </wp:cNvGraphicFramePr>
+            <a:graphic xmlns:a="http://schemas.openxmlformats.org/drawingml/2006/main">
+              <a:graphicData uri="http://schemas.openxmlformats.org/drawingml/2006/picture">
+                <pic:pic xmlns:pic="http://schemas.openxmlformats.org/drawingml/2006/picture">
+                  <pic:nvPicPr>
+                    <pic:cNvPr id="1" name=""/>
+                    <pic:cNvPicPr/>
+                  </pic:nvPicPr>
+                  <pic:blipFill>
+                    <a:blip r:embed="rId12"/>
+                    <a:stretch>
+                      <a:fillRect/>
+                    </a:stretch>
+                  </pic:blipFill>
+                  <pic:spPr>
+                    <a:xfrm>
+                      <a:off x="0" y="0"/>
+                      <a:ext cx="5760720" cy="3240405"/>
+                    </a:xfrm>
+                    <a:prstGeom prst="rect">
+                      <a:avLst/>
+                    </a:prstGeom>
+                  </pic:spPr>
+                </pic:pic>
+              </a:graphicData>
+            </a:graphic>
+          </wp:inline>
+        </w:drawing>
+      </w:r>
+    </w:p>
     <w:p/>
     <w:p/>
     <w:p/>

</xml_diff>

<commit_message>
suite - gestion erreur
</commit_message>
<xml_diff>
--- a/6_rxjs_meth_reactive_app-hotel-start/mes_notes.docx
+++ b/6_rxjs_meth_reactive_app-hotel-start/mes_notes.docx
@@ -310,7 +310,6 @@
         <w:t xml:space="preserve"> | </w:t>
       </w:r>
       <w:proofErr w:type="spellStart"/>
-      <w:proofErr w:type="gramStart"/>
       <w:r>
         <w:t>async</w:t>
       </w:r>
@@ -319,7 +318,6 @@
         <w:t xml:space="preserve"> )</w:t>
       </w:r>
       <w:bookmarkEnd w:id="0"/>
-      <w:proofErr w:type="gramEnd"/>
     </w:p>
     <w:p>
       <w:r>
@@ -436,17 +434,12 @@
         <w:t xml:space="preserve">Intercepter les erreurs avec l'opérateur </w:t>
       </w:r>
       <w:proofErr w:type="spellStart"/>
-      <w:proofErr w:type="gramStart"/>
       <w:r>
         <w:t>catchError</w:t>
       </w:r>
       <w:proofErr w:type="spellEnd"/>
       <w:r>
-        <w:t>(</w:t>
-      </w:r>
-      <w:proofErr w:type="gramEnd"/>
-      <w:r>
-        <w:t>)</w:t>
+        <w:t>()</w:t>
       </w:r>
       <w:bookmarkEnd w:id="2"/>
     </w:p>
@@ -628,17 +621,12 @@
         <w:pStyle w:val="MonTitre1"/>
       </w:pPr>
       <w:proofErr w:type="spellStart"/>
-      <w:proofErr w:type="gramStart"/>
       <w:r>
         <w:t>throwError</w:t>
       </w:r>
       <w:proofErr w:type="spellEnd"/>
       <w:r>
-        <w:t>(</w:t>
-      </w:r>
-      <w:proofErr w:type="gramEnd"/>
-      <w:r>
-        <w:t xml:space="preserve">) et EMPTY pour </w:t>
+        <w:t xml:space="preserve">() et EMPTY pour </w:t>
       </w:r>
       <w:proofErr w:type="spellStart"/>
       <w:r>
@@ -693,6 +681,23 @@
       </w:r>
     </w:p>
     <w:p/>
+    <w:p>
+      <w:pPr>
+        <w:pStyle w:val="MonTitre1"/>
+      </w:pPr>
+      <w:r>
+        <w:lastRenderedPageBreak/>
+        <w:t xml:space="preserve">Transformer un </w:t>
+      </w:r>
+      <w:proofErr w:type="spellStart"/>
+      <w:r>
+        <w:t>Array</w:t>
+      </w:r>
+      <w:proofErr w:type="spellEnd"/>
+      <w:r>
+        <w:t xml:space="preserve"> arrivant d'une séquence d'Observable</w:t>
+      </w:r>
+    </w:p>
     <w:p/>
     <w:p/>
     <w:p/>

</xml_diff>